<commit_message>
optimize GET todolist and URI
</commit_message>
<xml_diff>
--- a/APICakeMailTestRESTFullTodoLst.docx
+++ b/APICakeMailTestRESTFullTodoLst.docx
@@ -80,18 +80,8 @@
           <w:sz w:val="72"/>
           <w:szCs w:val="72"/>
         </w:rPr>
-        <w:t xml:space="preserve"> </w:t>
+        <w:t xml:space="preserve"> RESTFull</w:t>
       </w:r>
-      <w:proofErr w:type="spellStart"/>
-      <w:r>
-        <w:rPr>
-          <w:rFonts w:asciiTheme="minorHAnsi" w:hAnsiTheme="minorHAnsi"/>
-          <w:sz w:val="72"/>
-          <w:szCs w:val="72"/>
-        </w:rPr>
-        <w:t>RESTFull</w:t>
-      </w:r>
-      <w:proofErr w:type="spellEnd"/>
       <w:r>
         <w:rPr>
           <w:rFonts w:asciiTheme="minorHAnsi" w:hAnsiTheme="minorHAnsi"/>
@@ -404,35 +394,7 @@
         <w:rPr>
           <w:rFonts w:asciiTheme="minorHAnsi" w:hAnsiTheme="minorHAnsi"/>
         </w:rPr>
-        <w:t xml:space="preserve">de l’API </w:t>
-      </w:r>
-      <w:proofErr w:type="spellStart"/>
-      <w:r>
-        <w:rPr>
-          <w:rFonts w:asciiTheme="minorHAnsi" w:hAnsiTheme="minorHAnsi"/>
-        </w:rPr>
-        <w:t>CakeMailTest</w:t>
-      </w:r>
-      <w:proofErr w:type="spellEnd"/>
-      <w:r>
-        <w:rPr>
-          <w:rFonts w:asciiTheme="minorHAnsi" w:hAnsiTheme="minorHAnsi"/>
-        </w:rPr>
-        <w:t xml:space="preserve"> </w:t>
-      </w:r>
-      <w:proofErr w:type="spellStart"/>
-      <w:r>
-        <w:rPr>
-          <w:rFonts w:asciiTheme="minorHAnsi" w:hAnsiTheme="minorHAnsi"/>
-        </w:rPr>
-        <w:t>TodoList</w:t>
-      </w:r>
-      <w:proofErr w:type="spellEnd"/>
-      <w:r>
-        <w:rPr>
-          <w:rFonts w:asciiTheme="minorHAnsi" w:hAnsiTheme="minorHAnsi"/>
-        </w:rPr>
-        <w:t xml:space="preserve"> </w:t>
+        <w:t xml:space="preserve">de l’API CakeMailTest TodoList </w:t>
       </w:r>
     </w:p>
     <w:p>
@@ -555,27 +517,7 @@
           <w:sz w:val="22"/>
           <w:szCs w:val="22"/>
         </w:rPr>
-        <w:t>-H '</w:t>
-      </w:r>
-      <w:proofErr w:type="gramStart"/>
-      <w:r>
-        <w:rPr>
-          <w:rFonts w:asciiTheme="minorHAnsi" w:hAnsiTheme="minorHAnsi"/>
-          <w:color w:val="4F81BD" w:themeColor="accent1"/>
-          <w:sz w:val="22"/>
-          <w:szCs w:val="22"/>
-        </w:rPr>
-        <w:t>Authorization:</w:t>
-      </w:r>
-      <w:proofErr w:type="gramEnd"/>
-      <w:r>
-        <w:rPr>
-          <w:rFonts w:asciiTheme="minorHAnsi" w:hAnsiTheme="minorHAnsi"/>
-          <w:color w:val="4F81BD" w:themeColor="accent1"/>
-          <w:sz w:val="22"/>
-          <w:szCs w:val="22"/>
-        </w:rPr>
-        <w:t>819e1f61626f992055f6167dcf3d9a86b32d4e79'</w:t>
+        <w:t>-H 'Authorization:819e1f61626f992055f6167dcf3d9a86b32d4e79'</w:t>
       </w:r>
     </w:p>
     <w:p>
@@ -766,27 +708,7 @@
                 <w:szCs w:val="22"/>
                 <w:lang w:val="fr-CA"/>
               </w:rPr>
-              <w:t>/api/</w:t>
-            </w:r>
-            <w:proofErr w:type="spellStart"/>
-            <w:r>
-              <w:rPr>
-                <w:rFonts w:asciiTheme="minorHAnsi" w:hAnsiTheme="minorHAnsi" w:cs="Arial"/>
-                <w:sz w:val="22"/>
-                <w:szCs w:val="22"/>
-                <w:lang w:val="fr-CA"/>
-              </w:rPr>
-              <w:t>todolists</w:t>
-            </w:r>
-            <w:proofErr w:type="spellEnd"/>
-            <w:r>
-              <w:rPr>
-                <w:rFonts w:asciiTheme="minorHAnsi" w:hAnsiTheme="minorHAnsi" w:cs="Arial"/>
-                <w:sz w:val="22"/>
-                <w:szCs w:val="22"/>
-                <w:lang w:val="fr-CA"/>
-              </w:rPr>
-              <w:t xml:space="preserve">               </w:t>
+              <w:t xml:space="preserve">/api/todolists               </w:t>
             </w:r>
           </w:p>
         </w:tc>
@@ -827,25 +749,14 @@
                 <w:lang w:val="fr-CA"/>
               </w:rPr>
             </w:pPr>
-            <w:proofErr w:type="spellStart"/>
-            <w:r>
-              <w:rPr>
-                <w:rFonts w:asciiTheme="minorHAnsi" w:hAnsiTheme="minorHAnsi" w:cs="Arial"/>
-                <w:sz w:val="22"/>
-                <w:szCs w:val="22"/>
-                <w:lang w:val="fr-CA"/>
-              </w:rPr>
-              <w:t>Json</w:t>
-            </w:r>
-            <w:proofErr w:type="spellEnd"/>
-            <w:r>
-              <w:rPr>
-                <w:rFonts w:asciiTheme="minorHAnsi" w:hAnsiTheme="minorHAnsi" w:cs="Arial"/>
-                <w:sz w:val="22"/>
-                <w:szCs w:val="22"/>
-                <w:lang w:val="fr-CA"/>
-              </w:rPr>
-              <w:t xml:space="preserve"> format :</w:t>
+            <w:r>
+              <w:rPr>
+                <w:rFonts w:asciiTheme="minorHAnsi" w:hAnsiTheme="minorHAnsi" w:cs="Arial"/>
+                <w:sz w:val="22"/>
+                <w:szCs w:val="22"/>
+                <w:lang w:val="fr-CA"/>
+              </w:rPr>
+              <w:t>Json format :</w:t>
             </w:r>
             <w:r>
               <w:rPr>
@@ -855,47 +766,7 @@
                 <w:lang w:val="fr-CA"/>
               </w:rPr>
               <w:br/>
-              <w:t>(</w:t>
-            </w:r>
-            <w:proofErr w:type="spellStart"/>
-            <w:r>
-              <w:rPr>
-                <w:rFonts w:asciiTheme="minorHAnsi" w:hAnsiTheme="minorHAnsi" w:cs="Arial"/>
-                <w:sz w:val="22"/>
-                <w:szCs w:val="22"/>
-                <w:lang w:val="fr-CA"/>
-              </w:rPr>
-              <w:t>status</w:t>
-            </w:r>
-            <w:proofErr w:type="spellEnd"/>
-            <w:r>
-              <w:rPr>
-                <w:rFonts w:asciiTheme="minorHAnsi" w:hAnsiTheme="minorHAnsi" w:cs="Arial"/>
-                <w:sz w:val="22"/>
-                <w:szCs w:val="22"/>
-                <w:lang w:val="fr-CA"/>
-              </w:rPr>
-              <w:t xml:space="preserve">, </w:t>
-            </w:r>
-            <w:proofErr w:type="spellStart"/>
-            <w:r>
-              <w:rPr>
-                <w:rFonts w:asciiTheme="minorHAnsi" w:hAnsiTheme="minorHAnsi" w:cs="Arial"/>
-                <w:sz w:val="22"/>
-                <w:szCs w:val="22"/>
-                <w:lang w:val="fr-CA"/>
-              </w:rPr>
-              <w:t>status_message</w:t>
-            </w:r>
-            <w:proofErr w:type="spellEnd"/>
-            <w:r>
-              <w:rPr>
-                <w:rFonts w:asciiTheme="minorHAnsi" w:hAnsiTheme="minorHAnsi" w:cs="Arial"/>
-                <w:sz w:val="22"/>
-                <w:szCs w:val="22"/>
-                <w:lang w:val="fr-CA"/>
-              </w:rPr>
-              <w:t>, data)</w:t>
+              <w:t>(status, status_message, data)</w:t>
             </w:r>
             <w:r>
               <w:rPr>
@@ -928,47 +799,25 @@
                 <w:szCs w:val="22"/>
                 <w:lang w:val="fr-CA"/>
               </w:rPr>
-              <w:t xml:space="preserve">return an </w:t>
-            </w:r>
-            <w:proofErr w:type="spellStart"/>
-            <w:r>
-              <w:rPr>
-                <w:rFonts w:asciiTheme="minorHAnsi" w:hAnsiTheme="minorHAnsi" w:cs="Arial"/>
-                <w:sz w:val="22"/>
-                <w:szCs w:val="22"/>
-                <w:lang w:val="fr-CA"/>
-              </w:rPr>
-              <w:t>array</w:t>
-            </w:r>
-            <w:proofErr w:type="spellEnd"/>
-            <w:r>
-              <w:rPr>
-                <w:rFonts w:asciiTheme="minorHAnsi" w:hAnsiTheme="minorHAnsi" w:cs="Arial"/>
-                <w:sz w:val="22"/>
-                <w:szCs w:val="22"/>
-                <w:lang w:val="fr-CA"/>
-              </w:rPr>
-              <w:t xml:space="preserve"> of </w:t>
-            </w:r>
-            <w:proofErr w:type="spellStart"/>
-            <w:r>
-              <w:rPr>
-                <w:rFonts w:asciiTheme="minorHAnsi" w:hAnsiTheme="minorHAnsi" w:cs="Arial"/>
-                <w:sz w:val="22"/>
-                <w:szCs w:val="22"/>
-                <w:lang w:val="fr-CA"/>
-              </w:rPr>
-              <w:t>todolists</w:t>
-            </w:r>
-            <w:proofErr w:type="spellEnd"/>
-            <w:r>
-              <w:rPr>
-                <w:rFonts w:asciiTheme="minorHAnsi" w:hAnsiTheme="minorHAnsi" w:cs="Arial"/>
-                <w:sz w:val="22"/>
-                <w:szCs w:val="22"/>
-                <w:lang w:val="fr-CA"/>
-              </w:rPr>
-              <w:t xml:space="preserve"> </w:t>
+              <w:t>R</w:t>
+            </w:r>
+            <w:r>
+              <w:rPr>
+                <w:rFonts w:asciiTheme="minorHAnsi" w:hAnsiTheme="minorHAnsi" w:cs="Arial"/>
+                <w:sz w:val="22"/>
+                <w:szCs w:val="22"/>
+                <w:lang w:val="fr-CA"/>
+              </w:rPr>
+              <w:t xml:space="preserve">eturn </w:t>
+            </w:r>
+            <w:r>
+              <w:rPr>
+                <w:rFonts w:asciiTheme="minorHAnsi" w:hAnsiTheme="minorHAnsi" w:cs="Arial"/>
+                <w:sz w:val="22"/>
+                <w:szCs w:val="22"/>
+                <w:lang w:val="fr-CA"/>
+              </w:rPr>
+              <w:t>la liste des Todolists</w:t>
             </w:r>
           </w:p>
         </w:tc>
@@ -997,27 +846,7 @@
                 <w:szCs w:val="22"/>
                 <w:lang w:val="fr-CA"/>
               </w:rPr>
-              <w:t>/api/</w:t>
-            </w:r>
-            <w:proofErr w:type="spellStart"/>
-            <w:r>
-              <w:rPr>
-                <w:rFonts w:asciiTheme="minorHAnsi" w:hAnsiTheme="minorHAnsi" w:cs="Arial"/>
-                <w:sz w:val="22"/>
-                <w:szCs w:val="22"/>
-                <w:lang w:val="fr-CA"/>
-              </w:rPr>
-              <w:t>todolists</w:t>
-            </w:r>
-            <w:proofErr w:type="spellEnd"/>
-            <w:r>
-              <w:rPr>
-                <w:rFonts w:asciiTheme="minorHAnsi" w:hAnsiTheme="minorHAnsi" w:cs="Arial"/>
-                <w:sz w:val="22"/>
-                <w:szCs w:val="22"/>
-                <w:lang w:val="fr-CA"/>
-              </w:rPr>
-              <w:t xml:space="preserve">               </w:t>
+              <w:t xml:space="preserve">/api/todolists               </w:t>
             </w:r>
           </w:p>
         </w:tc>
@@ -1058,25 +887,14 @@
                 <w:lang w:val="fr-CA"/>
               </w:rPr>
             </w:pPr>
-            <w:proofErr w:type="spellStart"/>
-            <w:r>
-              <w:rPr>
-                <w:rFonts w:asciiTheme="minorHAnsi" w:hAnsiTheme="minorHAnsi" w:cs="Arial"/>
-                <w:sz w:val="22"/>
-                <w:szCs w:val="22"/>
-                <w:lang w:val="fr-CA"/>
-              </w:rPr>
-              <w:t>Json</w:t>
-            </w:r>
-            <w:proofErr w:type="spellEnd"/>
-            <w:r>
-              <w:rPr>
-                <w:rFonts w:asciiTheme="minorHAnsi" w:hAnsiTheme="minorHAnsi" w:cs="Arial"/>
-                <w:sz w:val="22"/>
-                <w:szCs w:val="22"/>
-                <w:lang w:val="fr-CA"/>
-              </w:rPr>
-              <w:t xml:space="preserve"> format :</w:t>
+            <w:r>
+              <w:rPr>
+                <w:rFonts w:asciiTheme="minorHAnsi" w:hAnsiTheme="minorHAnsi" w:cs="Arial"/>
+                <w:sz w:val="22"/>
+                <w:szCs w:val="22"/>
+                <w:lang w:val="fr-CA"/>
+              </w:rPr>
+              <w:t>Json format :</w:t>
             </w:r>
             <w:r>
               <w:rPr>
@@ -1086,47 +904,7 @@
                 <w:lang w:val="fr-CA"/>
               </w:rPr>
               <w:br/>
-              <w:t>(</w:t>
-            </w:r>
-            <w:proofErr w:type="spellStart"/>
-            <w:r>
-              <w:rPr>
-                <w:rFonts w:asciiTheme="minorHAnsi" w:hAnsiTheme="minorHAnsi" w:cs="Arial"/>
-                <w:sz w:val="22"/>
-                <w:szCs w:val="22"/>
-                <w:lang w:val="fr-CA"/>
-              </w:rPr>
-              <w:t>status</w:t>
-            </w:r>
-            <w:proofErr w:type="spellEnd"/>
-            <w:r>
-              <w:rPr>
-                <w:rFonts w:asciiTheme="minorHAnsi" w:hAnsiTheme="minorHAnsi" w:cs="Arial"/>
-                <w:sz w:val="22"/>
-                <w:szCs w:val="22"/>
-                <w:lang w:val="fr-CA"/>
-              </w:rPr>
-              <w:t xml:space="preserve">, </w:t>
-            </w:r>
-            <w:proofErr w:type="spellStart"/>
-            <w:r>
-              <w:rPr>
-                <w:rFonts w:asciiTheme="minorHAnsi" w:hAnsiTheme="minorHAnsi" w:cs="Arial"/>
-                <w:sz w:val="22"/>
-                <w:szCs w:val="22"/>
-                <w:lang w:val="fr-CA"/>
-              </w:rPr>
-              <w:t>status_message</w:t>
-            </w:r>
-            <w:proofErr w:type="spellEnd"/>
-            <w:r>
-              <w:rPr>
-                <w:rFonts w:asciiTheme="minorHAnsi" w:hAnsiTheme="minorHAnsi" w:cs="Arial"/>
-                <w:sz w:val="22"/>
-                <w:szCs w:val="22"/>
-                <w:lang w:val="fr-CA"/>
-              </w:rPr>
-              <w:t>, data)</w:t>
+              <w:t>(status, status_message, data)</w:t>
             </w:r>
             <w:r>
               <w:rPr>
@@ -1152,37 +930,15 @@
                 <w:lang w:val="fr-CA"/>
               </w:rPr>
             </w:pPr>
-            <w:proofErr w:type="spellStart"/>
-            <w:r>
-              <w:rPr>
-                <w:rFonts w:asciiTheme="minorHAnsi" w:hAnsiTheme="minorHAnsi" w:cs="Arial"/>
-                <w:sz w:val="22"/>
-                <w:szCs w:val="22"/>
-                <w:lang w:val="fr-CA"/>
-              </w:rPr>
-              <w:t>Add</w:t>
-            </w:r>
-            <w:proofErr w:type="spellEnd"/>
-            <w:r>
-              <w:rPr>
-                <w:rFonts w:asciiTheme="minorHAnsi" w:hAnsiTheme="minorHAnsi" w:cs="Arial"/>
-                <w:sz w:val="22"/>
-                <w:szCs w:val="22"/>
-                <w:lang w:val="fr-CA"/>
-              </w:rPr>
-              <w:t xml:space="preserve"> a new </w:t>
-            </w:r>
-            <w:proofErr w:type="spellStart"/>
-            <w:r>
-              <w:rPr>
-                <w:rFonts w:asciiTheme="minorHAnsi" w:hAnsiTheme="minorHAnsi" w:cs="Arial"/>
-                <w:sz w:val="22"/>
-                <w:szCs w:val="22"/>
-                <w:lang w:val="fr-CA"/>
-              </w:rPr>
-              <w:t>todolist</w:t>
-            </w:r>
-            <w:proofErr w:type="spellEnd"/>
+            <w:r>
+              <w:rPr>
+                <w:rFonts w:asciiTheme="minorHAnsi" w:hAnsiTheme="minorHAnsi" w:cs="Arial"/>
+                <w:sz w:val="22"/>
+                <w:szCs w:val="22"/>
+                <w:lang w:val="fr-CA"/>
+              </w:rPr>
+              <w:t>Add a new todolist</w:t>
+            </w:r>
           </w:p>
         </w:tc>
       </w:tr>
@@ -1210,27 +966,7 @@
                 <w:szCs w:val="22"/>
                 <w:lang w:val="fr-CA"/>
               </w:rPr>
-              <w:t>/api/</w:t>
-            </w:r>
-            <w:proofErr w:type="spellStart"/>
-            <w:r>
-              <w:rPr>
-                <w:rFonts w:asciiTheme="minorHAnsi" w:hAnsiTheme="minorHAnsi" w:cs="Arial"/>
-                <w:sz w:val="22"/>
-                <w:szCs w:val="22"/>
-                <w:lang w:val="fr-CA"/>
-              </w:rPr>
-              <w:t>todolists</w:t>
-            </w:r>
-            <w:proofErr w:type="spellEnd"/>
-            <w:r>
-              <w:rPr>
-                <w:rFonts w:asciiTheme="minorHAnsi" w:hAnsiTheme="minorHAnsi" w:cs="Arial"/>
-                <w:sz w:val="22"/>
-                <w:szCs w:val="22"/>
-                <w:lang w:val="fr-CA"/>
-              </w:rPr>
-              <w:t xml:space="preserve">/:id        </w:t>
+              <w:t xml:space="preserve">/api/todolists/:id        </w:t>
             </w:r>
           </w:p>
         </w:tc>
@@ -1271,25 +1007,14 @@
                 <w:lang w:val="fr-CA"/>
               </w:rPr>
             </w:pPr>
-            <w:proofErr w:type="spellStart"/>
-            <w:r>
-              <w:rPr>
-                <w:rFonts w:asciiTheme="minorHAnsi" w:hAnsiTheme="minorHAnsi" w:cs="Arial"/>
-                <w:sz w:val="22"/>
-                <w:szCs w:val="22"/>
-                <w:lang w:val="fr-CA"/>
-              </w:rPr>
-              <w:t>Json</w:t>
-            </w:r>
-            <w:proofErr w:type="spellEnd"/>
-            <w:r>
-              <w:rPr>
-                <w:rFonts w:asciiTheme="minorHAnsi" w:hAnsiTheme="minorHAnsi" w:cs="Arial"/>
-                <w:sz w:val="22"/>
-                <w:szCs w:val="22"/>
-                <w:lang w:val="fr-CA"/>
-              </w:rPr>
-              <w:t xml:space="preserve"> format :</w:t>
+            <w:r>
+              <w:rPr>
+                <w:rFonts w:asciiTheme="minorHAnsi" w:hAnsiTheme="minorHAnsi" w:cs="Arial"/>
+                <w:sz w:val="22"/>
+                <w:szCs w:val="22"/>
+                <w:lang w:val="fr-CA"/>
+              </w:rPr>
+              <w:t>Json format :</w:t>
             </w:r>
             <w:r>
               <w:rPr>
@@ -1299,47 +1024,7 @@
                 <w:lang w:val="fr-CA"/>
               </w:rPr>
               <w:br/>
-              <w:t>(</w:t>
-            </w:r>
-            <w:proofErr w:type="spellStart"/>
-            <w:r>
-              <w:rPr>
-                <w:rFonts w:asciiTheme="minorHAnsi" w:hAnsiTheme="minorHAnsi" w:cs="Arial"/>
-                <w:sz w:val="22"/>
-                <w:szCs w:val="22"/>
-                <w:lang w:val="fr-CA"/>
-              </w:rPr>
-              <w:t>status</w:t>
-            </w:r>
-            <w:proofErr w:type="spellEnd"/>
-            <w:r>
-              <w:rPr>
-                <w:rFonts w:asciiTheme="minorHAnsi" w:hAnsiTheme="minorHAnsi" w:cs="Arial"/>
-                <w:sz w:val="22"/>
-                <w:szCs w:val="22"/>
-                <w:lang w:val="fr-CA"/>
-              </w:rPr>
-              <w:t xml:space="preserve">, </w:t>
-            </w:r>
-            <w:proofErr w:type="spellStart"/>
-            <w:r>
-              <w:rPr>
-                <w:rFonts w:asciiTheme="minorHAnsi" w:hAnsiTheme="minorHAnsi" w:cs="Arial"/>
-                <w:sz w:val="22"/>
-                <w:szCs w:val="22"/>
-                <w:lang w:val="fr-CA"/>
-              </w:rPr>
-              <w:t>status_message</w:t>
-            </w:r>
-            <w:proofErr w:type="spellEnd"/>
-            <w:r>
-              <w:rPr>
-                <w:rFonts w:asciiTheme="minorHAnsi" w:hAnsiTheme="minorHAnsi" w:cs="Arial"/>
-                <w:sz w:val="22"/>
-                <w:szCs w:val="22"/>
-                <w:lang w:val="fr-CA"/>
-              </w:rPr>
-              <w:t>, data)</w:t>
+              <w:t>(status, status_message, data)</w:t>
             </w:r>
             <w:r>
               <w:rPr>
@@ -1365,65 +1050,33 @@
                 <w:lang w:val="fr-CA"/>
               </w:rPr>
             </w:pPr>
-            <w:proofErr w:type="spellStart"/>
-            <w:r>
-              <w:rPr>
-                <w:rFonts w:asciiTheme="minorHAnsi" w:hAnsiTheme="minorHAnsi" w:cs="Arial"/>
-                <w:sz w:val="22"/>
-                <w:szCs w:val="22"/>
-                <w:lang w:val="fr-CA"/>
-              </w:rPr>
-              <w:t>Delete</w:t>
-            </w:r>
-            <w:proofErr w:type="spellEnd"/>
-            <w:r>
-              <w:rPr>
-                <w:rFonts w:asciiTheme="minorHAnsi" w:hAnsiTheme="minorHAnsi" w:cs="Arial"/>
-                <w:sz w:val="22"/>
-                <w:szCs w:val="22"/>
-                <w:lang w:val="fr-CA"/>
-              </w:rPr>
-              <w:t xml:space="preserve"> the </w:t>
-            </w:r>
-            <w:proofErr w:type="spellStart"/>
-            <w:r>
-              <w:rPr>
-                <w:rFonts w:asciiTheme="minorHAnsi" w:hAnsiTheme="minorHAnsi" w:cs="Arial"/>
-                <w:sz w:val="22"/>
-                <w:szCs w:val="22"/>
-                <w:lang w:val="fr-CA"/>
-              </w:rPr>
-              <w:t>todolist</w:t>
-            </w:r>
-            <w:proofErr w:type="spellEnd"/>
-            <w:r>
-              <w:rPr>
-                <w:rFonts w:asciiTheme="minorHAnsi" w:hAnsiTheme="minorHAnsi" w:cs="Arial"/>
-                <w:sz w:val="22"/>
-                <w:szCs w:val="22"/>
-                <w:lang w:val="fr-CA"/>
-              </w:rPr>
-              <w:t xml:space="preserve"> </w:t>
-            </w:r>
-            <w:proofErr w:type="spellStart"/>
-            <w:r>
-              <w:rPr>
-                <w:rFonts w:asciiTheme="minorHAnsi" w:hAnsiTheme="minorHAnsi" w:cs="Arial"/>
-                <w:sz w:val="22"/>
-                <w:szCs w:val="22"/>
-                <w:lang w:val="fr-CA"/>
-              </w:rPr>
-              <w:t>with</w:t>
-            </w:r>
-            <w:proofErr w:type="spellEnd"/>
-            <w:r>
-              <w:rPr>
-                <w:rFonts w:asciiTheme="minorHAnsi" w:hAnsiTheme="minorHAnsi" w:cs="Arial"/>
-                <w:sz w:val="22"/>
-                <w:szCs w:val="22"/>
-                <w:lang w:val="fr-CA"/>
-              </w:rPr>
-              <w:t xml:space="preserve"> id of : id</w:t>
+            <w:r>
+              <w:rPr>
+                <w:rFonts w:asciiTheme="minorHAnsi" w:hAnsiTheme="minorHAnsi" w:cs="Arial"/>
+                <w:sz w:val="22"/>
+                <w:szCs w:val="22"/>
+                <w:lang w:val="fr-CA"/>
+              </w:rPr>
+              <w:t>Delete the todolist with id of : id</w:t>
+            </w:r>
+            <w:r>
+              <w:rPr>
+                <w:rFonts w:asciiTheme="minorHAnsi" w:hAnsiTheme="minorHAnsi" w:cs="Arial"/>
+                <w:sz w:val="22"/>
+                <w:szCs w:val="22"/>
+                <w:lang w:val="fr-CA"/>
+              </w:rPr>
+              <w:br/>
+            </w:r>
+            <w:r>
+              <w:rPr>
+                <w:rFonts w:asciiTheme="minorHAnsi" w:hAnsiTheme="minorHAnsi" w:cs="Arial"/>
+                <w:color w:val="548DD4" w:themeColor="text2" w:themeTint="99"/>
+                <w:sz w:val="22"/>
+                <w:szCs w:val="22"/>
+                <w:lang w:val="fr-CA"/>
+              </w:rPr>
+              <w:t>id = id of todolist</w:t>
             </w:r>
           </w:p>
         </w:tc>
@@ -1454,45 +1107,32 @@
               </w:rPr>
               <w:t>/api/</w:t>
             </w:r>
-            <w:proofErr w:type="spellStart"/>
-            <w:r>
-              <w:rPr>
-                <w:rFonts w:asciiTheme="minorHAnsi" w:hAnsiTheme="minorHAnsi" w:cs="Arial"/>
-                <w:sz w:val="22"/>
-                <w:szCs w:val="22"/>
-                <w:lang w:val="fr-CA"/>
-              </w:rPr>
-              <w:t>todolists</w:t>
-            </w:r>
-            <w:proofErr w:type="spellEnd"/>
-            <w:r>
-              <w:rPr>
-                <w:rFonts w:asciiTheme="minorHAnsi" w:hAnsiTheme="minorHAnsi" w:cs="Arial"/>
-                <w:sz w:val="22"/>
-                <w:szCs w:val="22"/>
-                <w:lang w:val="fr-CA"/>
-              </w:rPr>
-              <w:t xml:space="preserve"> </w:t>
-            </w:r>
-            <w:proofErr w:type="gramStart"/>
-            <w:r>
-              <w:rPr>
-                <w:rFonts w:asciiTheme="minorHAnsi" w:hAnsiTheme="minorHAnsi" w:cs="Arial"/>
-                <w:sz w:val="22"/>
-                <w:szCs w:val="22"/>
-                <w:lang w:val="fr-CA"/>
-              </w:rPr>
-              <w:t>/:</w:t>
-            </w:r>
-            <w:proofErr w:type="gramEnd"/>
-            <w:r>
-              <w:rPr>
-                <w:rFonts w:asciiTheme="minorHAnsi" w:hAnsiTheme="minorHAnsi" w:cs="Arial"/>
-                <w:sz w:val="22"/>
-                <w:szCs w:val="22"/>
-                <w:lang w:val="fr-CA"/>
-              </w:rPr>
-              <w:t>id/items</w:t>
+            <w:r>
+              <w:rPr>
+                <w:rFonts w:asciiTheme="minorHAnsi" w:hAnsiTheme="minorHAnsi" w:cs="Arial"/>
+                <w:sz w:val="22"/>
+                <w:szCs w:val="22"/>
+                <w:lang w:val="fr-CA"/>
+              </w:rPr>
+              <w:t xml:space="preserve">todolists </w:t>
+            </w:r>
+            <w:r>
+              <w:rPr>
+                <w:rFonts w:asciiTheme="minorHAnsi" w:hAnsiTheme="minorHAnsi" w:cs="Arial"/>
+                <w:sz w:val="22"/>
+                <w:szCs w:val="22"/>
+                <w:lang w:val="fr-CA"/>
+              </w:rPr>
+              <w:t>/i</w:t>
+            </w:r>
+            <w:r>
+              <w:rPr>
+                <w:rFonts w:asciiTheme="minorHAnsi" w:hAnsiTheme="minorHAnsi" w:cs="Arial"/>
+                <w:sz w:val="22"/>
+                <w:szCs w:val="22"/>
+                <w:lang w:val="fr-CA"/>
+              </w:rPr>
+              <w:t>d/items</w:t>
             </w:r>
           </w:p>
           <w:p>
@@ -1543,25 +1183,14 @@
                 <w:lang w:val="fr-CA"/>
               </w:rPr>
             </w:pPr>
-            <w:proofErr w:type="spellStart"/>
-            <w:r>
-              <w:rPr>
-                <w:rFonts w:asciiTheme="minorHAnsi" w:hAnsiTheme="minorHAnsi" w:cs="Arial"/>
-                <w:sz w:val="22"/>
-                <w:szCs w:val="22"/>
-                <w:lang w:val="fr-CA"/>
-              </w:rPr>
-              <w:t>Json</w:t>
-            </w:r>
-            <w:proofErr w:type="spellEnd"/>
-            <w:r>
-              <w:rPr>
-                <w:rFonts w:asciiTheme="minorHAnsi" w:hAnsiTheme="minorHAnsi" w:cs="Arial"/>
-                <w:sz w:val="22"/>
-                <w:szCs w:val="22"/>
-                <w:lang w:val="fr-CA"/>
-              </w:rPr>
-              <w:t xml:space="preserve"> format :</w:t>
+            <w:r>
+              <w:rPr>
+                <w:rFonts w:asciiTheme="minorHAnsi" w:hAnsiTheme="minorHAnsi" w:cs="Arial"/>
+                <w:sz w:val="22"/>
+                <w:szCs w:val="22"/>
+                <w:lang w:val="fr-CA"/>
+              </w:rPr>
+              <w:t>Json format :</w:t>
             </w:r>
             <w:r>
               <w:rPr>
@@ -1571,47 +1200,7 @@
                 <w:lang w:val="fr-CA"/>
               </w:rPr>
               <w:br/>
-              <w:t>(</w:t>
-            </w:r>
-            <w:proofErr w:type="spellStart"/>
-            <w:r>
-              <w:rPr>
-                <w:rFonts w:asciiTheme="minorHAnsi" w:hAnsiTheme="minorHAnsi" w:cs="Arial"/>
-                <w:sz w:val="22"/>
-                <w:szCs w:val="22"/>
-                <w:lang w:val="fr-CA"/>
-              </w:rPr>
-              <w:t>status</w:t>
-            </w:r>
-            <w:proofErr w:type="spellEnd"/>
-            <w:r>
-              <w:rPr>
-                <w:rFonts w:asciiTheme="minorHAnsi" w:hAnsiTheme="minorHAnsi" w:cs="Arial"/>
-                <w:sz w:val="22"/>
-                <w:szCs w:val="22"/>
-                <w:lang w:val="fr-CA"/>
-              </w:rPr>
-              <w:t xml:space="preserve">, </w:t>
-            </w:r>
-            <w:proofErr w:type="spellStart"/>
-            <w:r>
-              <w:rPr>
-                <w:rFonts w:asciiTheme="minorHAnsi" w:hAnsiTheme="minorHAnsi" w:cs="Arial"/>
-                <w:sz w:val="22"/>
-                <w:szCs w:val="22"/>
-                <w:lang w:val="fr-CA"/>
-              </w:rPr>
-              <w:t>status_message</w:t>
-            </w:r>
-            <w:proofErr w:type="spellEnd"/>
-            <w:r>
-              <w:rPr>
-                <w:rFonts w:asciiTheme="minorHAnsi" w:hAnsiTheme="minorHAnsi" w:cs="Arial"/>
-                <w:sz w:val="22"/>
-                <w:szCs w:val="22"/>
-                <w:lang w:val="fr-CA"/>
-              </w:rPr>
-              <w:t>, data)</w:t>
+              <w:t>(status, status_message, data)</w:t>
             </w:r>
             <w:r>
               <w:rPr>
@@ -1637,27 +1226,15 @@
                 <w:lang w:val="fr-CA"/>
               </w:rPr>
             </w:pPr>
-            <w:proofErr w:type="spellStart"/>
-            <w:r>
-              <w:rPr>
-                <w:rFonts w:asciiTheme="minorHAnsi" w:hAnsiTheme="minorHAnsi" w:cs="Arial"/>
-                <w:sz w:val="22"/>
-                <w:szCs w:val="22"/>
-                <w:lang w:val="fr-CA"/>
-              </w:rPr>
-              <w:t>Returns</w:t>
-            </w:r>
-            <w:proofErr w:type="spellEnd"/>
-            <w:r>
-              <w:rPr>
-                <w:rFonts w:asciiTheme="minorHAnsi" w:hAnsiTheme="minorHAnsi" w:cs="Arial"/>
-                <w:sz w:val="22"/>
-                <w:szCs w:val="22"/>
-                <w:lang w:val="fr-CA"/>
-              </w:rPr>
-              <w:t xml:space="preserve"> </w:t>
-            </w:r>
-            <w:proofErr w:type="spellStart"/>
+            <w:r>
+              <w:rPr>
+                <w:rFonts w:asciiTheme="minorHAnsi" w:hAnsiTheme="minorHAnsi" w:cs="Arial"/>
+                <w:sz w:val="22"/>
+                <w:szCs w:val="22"/>
+                <w:lang w:val="fr-CA"/>
+              </w:rPr>
+              <w:t xml:space="preserve">Returns </w:t>
+            </w:r>
             <w:r>
               <w:rPr>
                 <w:rFonts w:asciiTheme="minorHAnsi" w:hAnsiTheme="minorHAnsi" w:cs="Arial"/>
@@ -1667,55 +1244,33 @@
               </w:rPr>
               <w:t>list</w:t>
             </w:r>
-            <w:proofErr w:type="spellEnd"/>
-            <w:r>
-              <w:rPr>
-                <w:rFonts w:asciiTheme="minorHAnsi" w:hAnsiTheme="minorHAnsi" w:cs="Arial"/>
-                <w:sz w:val="22"/>
-                <w:szCs w:val="22"/>
-                <w:lang w:val="fr-CA"/>
-              </w:rPr>
-              <w:t xml:space="preserve"> items for the </w:t>
-            </w:r>
-            <w:proofErr w:type="spellStart"/>
-            <w:r>
-              <w:rPr>
-                <w:rFonts w:asciiTheme="minorHAnsi" w:hAnsiTheme="minorHAnsi" w:cs="Arial"/>
-                <w:sz w:val="22"/>
-                <w:szCs w:val="22"/>
-                <w:lang w:val="fr-CA"/>
-              </w:rPr>
-              <w:t>totolist</w:t>
-            </w:r>
-            <w:proofErr w:type="spellEnd"/>
-            <w:r>
-              <w:rPr>
-                <w:rFonts w:asciiTheme="minorHAnsi" w:hAnsiTheme="minorHAnsi" w:cs="Arial"/>
-                <w:sz w:val="22"/>
-                <w:szCs w:val="22"/>
-                <w:lang w:val="fr-CA"/>
-              </w:rPr>
-              <w:t> </w:t>
-            </w:r>
-            <w:proofErr w:type="spellStart"/>
-            <w:r>
-              <w:rPr>
-                <w:rFonts w:asciiTheme="minorHAnsi" w:hAnsiTheme="minorHAnsi" w:cs="Arial"/>
-                <w:sz w:val="22"/>
-                <w:szCs w:val="22"/>
-                <w:lang w:val="fr-CA"/>
-              </w:rPr>
-              <w:t>with</w:t>
-            </w:r>
-            <w:proofErr w:type="spellEnd"/>
-            <w:r>
-              <w:rPr>
-                <w:rFonts w:asciiTheme="minorHAnsi" w:hAnsiTheme="minorHAnsi" w:cs="Arial"/>
-                <w:sz w:val="22"/>
-                <w:szCs w:val="22"/>
-                <w:lang w:val="fr-CA"/>
-              </w:rPr>
-              <w:t xml:space="preserve"> id of : id</w:t>
+            <w:r>
+              <w:rPr>
+                <w:rFonts w:asciiTheme="minorHAnsi" w:hAnsiTheme="minorHAnsi" w:cs="Arial"/>
+                <w:sz w:val="22"/>
+                <w:szCs w:val="22"/>
+                <w:lang w:val="fr-CA"/>
+              </w:rPr>
+              <w:t xml:space="preserve"> items for the totolist with id of : id</w:t>
+            </w:r>
+            <w:r>
+              <w:rPr>
+                <w:rFonts w:asciiTheme="minorHAnsi" w:hAnsiTheme="minorHAnsi" w:cs="Arial"/>
+                <w:sz w:val="22"/>
+                <w:szCs w:val="22"/>
+                <w:lang w:val="fr-CA"/>
+              </w:rPr>
+              <w:br/>
+            </w:r>
+            <w:r>
+              <w:rPr>
+                <w:rFonts w:asciiTheme="minorHAnsi" w:hAnsiTheme="minorHAnsi" w:cs="Arial"/>
+                <w:color w:val="548DD4" w:themeColor="text2" w:themeTint="99"/>
+                <w:sz w:val="22"/>
+                <w:szCs w:val="22"/>
+                <w:lang w:val="fr-CA"/>
+              </w:rPr>
+              <w:t>id = id of todolist</w:t>
             </w:r>
           </w:p>
         </w:tc>
@@ -1746,37 +1301,24 @@
               </w:rPr>
               <w:t>/api/</w:t>
             </w:r>
-            <w:proofErr w:type="spellStart"/>
-            <w:r>
-              <w:rPr>
-                <w:rFonts w:asciiTheme="minorHAnsi" w:hAnsiTheme="minorHAnsi" w:cs="Arial"/>
-                <w:sz w:val="22"/>
-                <w:szCs w:val="22"/>
-                <w:lang w:val="fr-CA"/>
-              </w:rPr>
-              <w:t>todolists</w:t>
-            </w:r>
-            <w:proofErr w:type="spellEnd"/>
-            <w:r>
-              <w:rPr>
-                <w:rFonts w:asciiTheme="minorHAnsi" w:hAnsiTheme="minorHAnsi" w:cs="Arial"/>
-                <w:sz w:val="22"/>
-                <w:szCs w:val="22"/>
-                <w:lang w:val="fr-CA"/>
-              </w:rPr>
-              <w:t xml:space="preserve"> </w:t>
-            </w:r>
-            <w:proofErr w:type="gramStart"/>
-            <w:r>
-              <w:rPr>
-                <w:rFonts w:asciiTheme="minorHAnsi" w:hAnsiTheme="minorHAnsi" w:cs="Arial"/>
-                <w:sz w:val="22"/>
-                <w:szCs w:val="22"/>
-                <w:lang w:val="fr-CA"/>
-              </w:rPr>
-              <w:t>/:</w:t>
-            </w:r>
-            <w:proofErr w:type="gramEnd"/>
+            <w:r>
+              <w:rPr>
+                <w:rFonts w:asciiTheme="minorHAnsi" w:hAnsiTheme="minorHAnsi" w:cs="Arial"/>
+                <w:sz w:val="22"/>
+                <w:szCs w:val="22"/>
+                <w:lang w:val="fr-CA"/>
+              </w:rPr>
+              <w:t xml:space="preserve">todolists </w:t>
+            </w:r>
+            <w:r>
+              <w:rPr>
+                <w:rFonts w:asciiTheme="minorHAnsi" w:hAnsiTheme="minorHAnsi" w:cs="Arial"/>
+                <w:sz w:val="22"/>
+                <w:szCs w:val="22"/>
+                <w:lang w:val="fr-CA"/>
+              </w:rPr>
+              <w:t>/</w:t>
+            </w:r>
             <w:r>
               <w:rPr>
                 <w:rFonts w:asciiTheme="minorHAnsi" w:hAnsiTheme="minorHAnsi" w:cs="Arial"/>
@@ -1786,7 +1328,6 @@
               </w:rPr>
               <w:t>id/items/:</w:t>
             </w:r>
-            <w:proofErr w:type="spellStart"/>
             <w:r>
               <w:rPr>
                 <w:rFonts w:asciiTheme="minorHAnsi" w:hAnsiTheme="minorHAnsi" w:cs="Arial"/>
@@ -1796,7 +1337,6 @@
               </w:rPr>
               <w:t>status</w:t>
             </w:r>
-            <w:proofErr w:type="spellEnd"/>
           </w:p>
           <w:p>
             <w:pPr>
@@ -1846,25 +1386,14 @@
                 <w:lang w:val="fr-CA"/>
               </w:rPr>
             </w:pPr>
-            <w:proofErr w:type="spellStart"/>
-            <w:r>
-              <w:rPr>
-                <w:rFonts w:asciiTheme="minorHAnsi" w:hAnsiTheme="minorHAnsi" w:cs="Arial"/>
-                <w:sz w:val="22"/>
-                <w:szCs w:val="22"/>
-                <w:lang w:val="fr-CA"/>
-              </w:rPr>
-              <w:t>Json</w:t>
-            </w:r>
-            <w:proofErr w:type="spellEnd"/>
-            <w:r>
-              <w:rPr>
-                <w:rFonts w:asciiTheme="minorHAnsi" w:hAnsiTheme="minorHAnsi" w:cs="Arial"/>
-                <w:sz w:val="22"/>
-                <w:szCs w:val="22"/>
-                <w:lang w:val="fr-CA"/>
-              </w:rPr>
-              <w:t xml:space="preserve"> format :</w:t>
+            <w:r>
+              <w:rPr>
+                <w:rFonts w:asciiTheme="minorHAnsi" w:hAnsiTheme="minorHAnsi" w:cs="Arial"/>
+                <w:sz w:val="22"/>
+                <w:szCs w:val="22"/>
+                <w:lang w:val="fr-CA"/>
+              </w:rPr>
+              <w:t>Json format :</w:t>
             </w:r>
             <w:r>
               <w:rPr>
@@ -1874,47 +1403,7 @@
                 <w:lang w:val="fr-CA"/>
               </w:rPr>
               <w:br/>
-              <w:t>(</w:t>
-            </w:r>
-            <w:proofErr w:type="spellStart"/>
-            <w:r>
-              <w:rPr>
-                <w:rFonts w:asciiTheme="minorHAnsi" w:hAnsiTheme="minorHAnsi" w:cs="Arial"/>
-                <w:sz w:val="22"/>
-                <w:szCs w:val="22"/>
-                <w:lang w:val="fr-CA"/>
-              </w:rPr>
-              <w:t>status</w:t>
-            </w:r>
-            <w:proofErr w:type="spellEnd"/>
-            <w:r>
-              <w:rPr>
-                <w:rFonts w:asciiTheme="minorHAnsi" w:hAnsiTheme="minorHAnsi" w:cs="Arial"/>
-                <w:sz w:val="22"/>
-                <w:szCs w:val="22"/>
-                <w:lang w:val="fr-CA"/>
-              </w:rPr>
-              <w:t xml:space="preserve">, </w:t>
-            </w:r>
-            <w:proofErr w:type="spellStart"/>
-            <w:r>
-              <w:rPr>
-                <w:rFonts w:asciiTheme="minorHAnsi" w:hAnsiTheme="minorHAnsi" w:cs="Arial"/>
-                <w:sz w:val="22"/>
-                <w:szCs w:val="22"/>
-                <w:lang w:val="fr-CA"/>
-              </w:rPr>
-              <w:t>status_message</w:t>
-            </w:r>
-            <w:proofErr w:type="spellEnd"/>
-            <w:r>
-              <w:rPr>
-                <w:rFonts w:asciiTheme="minorHAnsi" w:hAnsiTheme="minorHAnsi" w:cs="Arial"/>
-                <w:sz w:val="22"/>
-                <w:szCs w:val="22"/>
-                <w:lang w:val="fr-CA"/>
-              </w:rPr>
-              <w:t>, data)</w:t>
+              <w:t>(status, status_message, data)</w:t>
             </w:r>
             <w:r>
               <w:rPr>
@@ -1949,7 +1438,6 @@
               </w:rPr>
               <w:t xml:space="preserve">Return </w:t>
             </w:r>
-            <w:proofErr w:type="spellStart"/>
             <w:r>
               <w:rPr>
                 <w:rFonts w:asciiTheme="minorHAnsi" w:hAnsiTheme="minorHAnsi" w:cs="Arial"/>
@@ -1959,7 +1447,6 @@
               </w:rPr>
               <w:t>list</w:t>
             </w:r>
-            <w:proofErr w:type="spellEnd"/>
             <w:r>
               <w:rPr>
                 <w:rFonts w:asciiTheme="minorHAnsi" w:hAnsiTheme="minorHAnsi" w:cs="Arial"/>
@@ -1969,114 +1456,53 @@
               </w:rPr>
               <w:t xml:space="preserve"> item </w:t>
             </w:r>
-            <w:proofErr w:type="spellStart"/>
-            <w:r>
-              <w:rPr>
-                <w:rFonts w:asciiTheme="minorHAnsi" w:hAnsiTheme="minorHAnsi" w:cs="Arial"/>
-                <w:sz w:val="22"/>
-                <w:szCs w:val="22"/>
-                <w:lang w:val="fr-CA"/>
-              </w:rPr>
-              <w:t>with</w:t>
-            </w:r>
-            <w:proofErr w:type="spellEnd"/>
-            <w:r>
-              <w:rPr>
-                <w:rFonts w:asciiTheme="minorHAnsi" w:hAnsiTheme="minorHAnsi" w:cs="Arial"/>
-                <w:sz w:val="22"/>
-                <w:szCs w:val="22"/>
-                <w:lang w:val="fr-CA"/>
-              </w:rPr>
-              <w:t xml:space="preserve"> </w:t>
-            </w:r>
-            <w:proofErr w:type="spellStart"/>
-            <w:r>
-              <w:rPr>
-                <w:rFonts w:asciiTheme="minorHAnsi" w:hAnsiTheme="minorHAnsi" w:cs="Arial"/>
-                <w:sz w:val="22"/>
-                <w:szCs w:val="22"/>
-                <w:lang w:val="fr-CA"/>
-              </w:rPr>
-              <w:t>selected</w:t>
-            </w:r>
-            <w:proofErr w:type="spellEnd"/>
-            <w:r>
-              <w:rPr>
-                <w:rFonts w:asciiTheme="minorHAnsi" w:hAnsiTheme="minorHAnsi" w:cs="Arial"/>
-                <w:sz w:val="22"/>
-                <w:szCs w:val="22"/>
-                <w:lang w:val="fr-CA"/>
-              </w:rPr>
-              <w:t xml:space="preserve"> </w:t>
-            </w:r>
-            <w:proofErr w:type="spellStart"/>
-            <w:r>
-              <w:rPr>
-                <w:rFonts w:asciiTheme="minorHAnsi" w:hAnsiTheme="minorHAnsi" w:cs="Arial"/>
-                <w:sz w:val="22"/>
-                <w:szCs w:val="22"/>
-                <w:lang w:val="fr-CA"/>
-              </w:rPr>
-              <w:t>status</w:t>
-            </w:r>
-            <w:proofErr w:type="spellEnd"/>
-            <w:r>
-              <w:rPr>
-                <w:rFonts w:asciiTheme="minorHAnsi" w:hAnsiTheme="minorHAnsi" w:cs="Arial"/>
-                <w:sz w:val="22"/>
-                <w:szCs w:val="22"/>
-                <w:lang w:val="fr-CA"/>
-              </w:rPr>
-              <w:t xml:space="preserve"> </w:t>
-            </w:r>
-            <w:r>
-              <w:rPr>
-                <w:rFonts w:asciiTheme="minorHAnsi" w:hAnsiTheme="minorHAnsi" w:cs="Arial"/>
-                <w:sz w:val="22"/>
-                <w:szCs w:val="22"/>
-                <w:lang w:val="fr-CA"/>
-              </w:rPr>
-              <w:t xml:space="preserve">for the </w:t>
-            </w:r>
-            <w:proofErr w:type="spellStart"/>
-            <w:r>
-              <w:rPr>
-                <w:rFonts w:asciiTheme="minorHAnsi" w:hAnsiTheme="minorHAnsi" w:cs="Arial"/>
-                <w:sz w:val="22"/>
-                <w:szCs w:val="22"/>
-                <w:lang w:val="fr-CA"/>
-              </w:rPr>
-              <w:t>todolists</w:t>
-            </w:r>
-            <w:proofErr w:type="spellEnd"/>
-            <w:r>
-              <w:rPr>
-                <w:rFonts w:asciiTheme="minorHAnsi" w:hAnsiTheme="minorHAnsi" w:cs="Arial"/>
-                <w:sz w:val="22"/>
-                <w:szCs w:val="22"/>
-                <w:lang w:val="fr-CA"/>
-              </w:rPr>
-              <w:t xml:space="preserve"> </w:t>
-            </w:r>
-            <w:proofErr w:type="spellStart"/>
-            <w:r>
-              <w:rPr>
-                <w:rFonts w:asciiTheme="minorHAnsi" w:hAnsiTheme="minorHAnsi" w:cs="Arial"/>
-                <w:sz w:val="22"/>
-                <w:szCs w:val="22"/>
-                <w:lang w:val="fr-CA"/>
-              </w:rPr>
-              <w:t>with</w:t>
-            </w:r>
-            <w:proofErr w:type="spellEnd"/>
-            <w:r>
-              <w:rPr>
-                <w:rFonts w:asciiTheme="minorHAnsi" w:hAnsiTheme="minorHAnsi" w:cs="Arial"/>
-                <w:sz w:val="22"/>
-                <w:szCs w:val="22"/>
-                <w:lang w:val="fr-CA"/>
-              </w:rPr>
-              <w:t xml:space="preserve"> id of : id</w:t>
+            <w:r>
+              <w:rPr>
+                <w:rFonts w:asciiTheme="minorHAnsi" w:hAnsiTheme="minorHAnsi" w:cs="Arial"/>
+                <w:sz w:val="22"/>
+                <w:szCs w:val="22"/>
+                <w:lang w:val="fr-CA"/>
+              </w:rPr>
+              <w:t xml:space="preserve">with selected status </w:t>
+            </w:r>
+            <w:r>
+              <w:rPr>
+                <w:rFonts w:asciiTheme="minorHAnsi" w:hAnsiTheme="minorHAnsi" w:cs="Arial"/>
+                <w:sz w:val="22"/>
+                <w:szCs w:val="22"/>
+                <w:lang w:val="fr-CA"/>
+              </w:rPr>
+              <w:t>for the todolists with id of : id</w:t>
+            </w:r>
+            <w:r>
+              <w:rPr>
+                <w:rFonts w:asciiTheme="minorHAnsi" w:hAnsiTheme="minorHAnsi" w:cs="Arial"/>
+                <w:sz w:val="22"/>
+                <w:szCs w:val="22"/>
+                <w:lang w:val="fr-CA"/>
+              </w:rPr>
+              <w:br/>
+            </w:r>
+            <w:r>
+              <w:rPr>
+                <w:rFonts w:asciiTheme="minorHAnsi" w:hAnsiTheme="minorHAnsi" w:cs="Arial"/>
+                <w:color w:val="548DD4" w:themeColor="text2" w:themeTint="99"/>
+                <w:sz w:val="22"/>
+                <w:szCs w:val="22"/>
+                <w:lang w:val="fr-CA"/>
+              </w:rPr>
+              <w:t>id = id of todolist</w:t>
+            </w:r>
+            <w:r>
+              <w:rPr>
+                <w:rFonts w:asciiTheme="minorHAnsi" w:hAnsiTheme="minorHAnsi" w:cs="Arial"/>
+                <w:color w:val="548DD4" w:themeColor="text2" w:themeTint="99"/>
+                <w:sz w:val="22"/>
+                <w:szCs w:val="22"/>
+                <w:lang w:val="fr-CA"/>
+              </w:rPr>
+              <w:br/>
+              <w:t>status = item status</w:t>
             </w:r>
           </w:p>
         </w:tc>
@@ -2107,7 +1533,6 @@
               </w:rPr>
               <w:t>/api/</w:t>
             </w:r>
-            <w:proofErr w:type="spellStart"/>
             <w:r>
               <w:rPr>
                 <w:rFonts w:asciiTheme="minorHAnsi" w:hAnsiTheme="minorHAnsi" w:cs="Arial"/>
@@ -2117,18 +1542,15 @@
               </w:rPr>
               <w:t>todolists</w:t>
             </w:r>
-            <w:proofErr w:type="spellEnd"/>
-            <w:proofErr w:type="gramStart"/>
-            <w:r>
-              <w:rPr>
-                <w:rFonts w:asciiTheme="minorHAnsi" w:hAnsiTheme="minorHAnsi" w:cs="Arial"/>
-                <w:sz w:val="22"/>
-                <w:szCs w:val="22"/>
-                <w:lang w:val="fr-CA"/>
-              </w:rPr>
-              <w:t>/:</w:t>
-            </w:r>
-            <w:proofErr w:type="gramEnd"/>
+            <w:r>
+              <w:rPr>
+                <w:rFonts w:asciiTheme="minorHAnsi" w:hAnsiTheme="minorHAnsi" w:cs="Arial"/>
+                <w:sz w:val="22"/>
+                <w:szCs w:val="22"/>
+                <w:lang w:val="fr-CA"/>
+              </w:rPr>
+              <w:t>/</w:t>
+            </w:r>
             <w:r>
               <w:rPr>
                 <w:rFonts w:asciiTheme="minorHAnsi" w:hAnsiTheme="minorHAnsi" w:cs="Arial"/>
@@ -2145,19 +1567,26 @@
                 <w:szCs w:val="22"/>
                 <w:lang w:val="fr-CA"/>
               </w:rPr>
-              <w:t>/ :</w:t>
-            </w:r>
-            <w:proofErr w:type="spellStart"/>
-            <w:r>
-              <w:rPr>
-                <w:rFonts w:asciiTheme="minorHAnsi" w:hAnsiTheme="minorHAnsi" w:cs="Arial"/>
-                <w:sz w:val="22"/>
-                <w:szCs w:val="22"/>
-                <w:lang w:val="fr-CA"/>
-              </w:rPr>
-              <w:t>conten:status</w:t>
-            </w:r>
-            <w:proofErr w:type="spellEnd"/>
+              <w:t>/ :conten</w:t>
+            </w:r>
+            <w:r>
+              <w:rPr>
+                <w:rFonts w:asciiTheme="minorHAnsi" w:hAnsiTheme="minorHAnsi" w:cs="Arial"/>
+                <w:sz w:val="22"/>
+                <w:szCs w:val="22"/>
+                <w:lang w:val="fr-CA"/>
+              </w:rPr>
+              <w:t>t</w:t>
+            </w:r>
+            <w:r>
+              <w:rPr>
+                <w:rFonts w:asciiTheme="minorHAnsi" w:hAnsiTheme="minorHAnsi" w:cs="Arial"/>
+                <w:sz w:val="22"/>
+                <w:szCs w:val="22"/>
+                <w:lang w:val="fr-CA"/>
+              </w:rPr>
+              <w:t>:status</w:t>
+            </w:r>
           </w:p>
           <w:p>
             <w:pPr>
@@ -2207,25 +1636,14 @@
                 <w:lang w:val="fr-CA"/>
               </w:rPr>
             </w:pPr>
-            <w:proofErr w:type="spellStart"/>
-            <w:r>
-              <w:rPr>
-                <w:rFonts w:asciiTheme="minorHAnsi" w:hAnsiTheme="minorHAnsi" w:cs="Arial"/>
-                <w:sz w:val="22"/>
-                <w:szCs w:val="22"/>
-                <w:lang w:val="fr-CA"/>
-              </w:rPr>
-              <w:t>Json</w:t>
-            </w:r>
-            <w:proofErr w:type="spellEnd"/>
-            <w:r>
-              <w:rPr>
-                <w:rFonts w:asciiTheme="minorHAnsi" w:hAnsiTheme="minorHAnsi" w:cs="Arial"/>
-                <w:sz w:val="22"/>
-                <w:szCs w:val="22"/>
-                <w:lang w:val="fr-CA"/>
-              </w:rPr>
-              <w:t xml:space="preserve"> format :</w:t>
+            <w:r>
+              <w:rPr>
+                <w:rFonts w:asciiTheme="minorHAnsi" w:hAnsiTheme="minorHAnsi" w:cs="Arial"/>
+                <w:sz w:val="22"/>
+                <w:szCs w:val="22"/>
+                <w:lang w:val="fr-CA"/>
+              </w:rPr>
+              <w:t>Json format :</w:t>
             </w:r>
             <w:r>
               <w:rPr>
@@ -2235,47 +1653,7 @@
                 <w:lang w:val="fr-CA"/>
               </w:rPr>
               <w:br/>
-              <w:t>(</w:t>
-            </w:r>
-            <w:proofErr w:type="spellStart"/>
-            <w:r>
-              <w:rPr>
-                <w:rFonts w:asciiTheme="minorHAnsi" w:hAnsiTheme="minorHAnsi" w:cs="Arial"/>
-                <w:sz w:val="22"/>
-                <w:szCs w:val="22"/>
-                <w:lang w:val="fr-CA"/>
-              </w:rPr>
-              <w:t>status</w:t>
-            </w:r>
-            <w:proofErr w:type="spellEnd"/>
-            <w:r>
-              <w:rPr>
-                <w:rFonts w:asciiTheme="minorHAnsi" w:hAnsiTheme="minorHAnsi" w:cs="Arial"/>
-                <w:sz w:val="22"/>
-                <w:szCs w:val="22"/>
-                <w:lang w:val="fr-CA"/>
-              </w:rPr>
-              <w:t xml:space="preserve">, </w:t>
-            </w:r>
-            <w:proofErr w:type="spellStart"/>
-            <w:r>
-              <w:rPr>
-                <w:rFonts w:asciiTheme="minorHAnsi" w:hAnsiTheme="minorHAnsi" w:cs="Arial"/>
-                <w:sz w:val="22"/>
-                <w:szCs w:val="22"/>
-                <w:lang w:val="fr-CA"/>
-              </w:rPr>
-              <w:t>status_message</w:t>
-            </w:r>
-            <w:proofErr w:type="spellEnd"/>
-            <w:r>
-              <w:rPr>
-                <w:rFonts w:asciiTheme="minorHAnsi" w:hAnsiTheme="minorHAnsi" w:cs="Arial"/>
-                <w:sz w:val="22"/>
-                <w:szCs w:val="22"/>
-                <w:lang w:val="fr-CA"/>
-              </w:rPr>
-              <w:t xml:space="preserve">, </w:t>
+              <w:t xml:space="preserve">(status, status_message, </w:t>
             </w:r>
             <w:r>
               <w:rPr>
@@ -2328,68 +1706,26 @@
                 <w:szCs w:val="22"/>
                 <w:lang w:val="fr-CA"/>
               </w:rPr>
-              <w:t>/</w:t>
-            </w:r>
-            <w:proofErr w:type="spellStart"/>
-            <w:r>
-              <w:rPr>
-                <w:rFonts w:asciiTheme="minorHAnsi" w:hAnsiTheme="minorHAnsi" w:cs="Arial"/>
-                <w:sz w:val="22"/>
-                <w:szCs w:val="22"/>
-                <w:lang w:val="fr-CA"/>
-              </w:rPr>
-              <w:t>Create</w:t>
-            </w:r>
-            <w:proofErr w:type="spellEnd"/>
-            <w:r>
-              <w:rPr>
-                <w:rFonts w:asciiTheme="minorHAnsi" w:hAnsiTheme="minorHAnsi" w:cs="Arial"/>
-                <w:sz w:val="22"/>
-                <w:szCs w:val="22"/>
-                <w:lang w:val="fr-CA"/>
-              </w:rPr>
-              <w:t xml:space="preserve"> item </w:t>
-            </w:r>
-            <w:proofErr w:type="spellStart"/>
-            <w:r>
-              <w:rPr>
-                <w:rFonts w:asciiTheme="minorHAnsi" w:hAnsiTheme="minorHAnsi" w:cs="Arial"/>
-                <w:sz w:val="22"/>
-                <w:szCs w:val="22"/>
-                <w:lang w:val="fr-CA"/>
-              </w:rPr>
-              <w:t>with</w:t>
-            </w:r>
-            <w:proofErr w:type="spellEnd"/>
-            <w:r>
-              <w:rPr>
-                <w:rFonts w:asciiTheme="minorHAnsi" w:hAnsiTheme="minorHAnsi" w:cs="Arial"/>
-                <w:sz w:val="22"/>
-                <w:szCs w:val="22"/>
-                <w:lang w:val="fr-CA"/>
-              </w:rPr>
-              <w:t xml:space="preserve"> </w:t>
-            </w:r>
-            <w:r>
-              <w:rPr>
-                <w:rFonts w:asciiTheme="minorHAnsi" w:hAnsiTheme="minorHAnsi" w:cs="Arial"/>
-                <w:sz w:val="22"/>
-                <w:szCs w:val="22"/>
-                <w:lang w:val="fr-CA"/>
-              </w:rPr>
-              <w:t xml:space="preserve">content and </w:t>
-            </w:r>
-            <w:proofErr w:type="spellStart"/>
-            <w:r>
-              <w:rPr>
-                <w:rFonts w:asciiTheme="minorHAnsi" w:hAnsiTheme="minorHAnsi" w:cs="Arial"/>
-                <w:sz w:val="22"/>
-                <w:szCs w:val="22"/>
-                <w:lang w:val="fr-CA"/>
-              </w:rPr>
-              <w:t>status</w:t>
-            </w:r>
-            <w:proofErr w:type="spellEnd"/>
+              <w:t>/Create</w:t>
+            </w:r>
+            <w:r>
+              <w:rPr>
+                <w:rFonts w:asciiTheme="minorHAnsi" w:hAnsiTheme="minorHAnsi" w:cs="Arial"/>
+                <w:sz w:val="22"/>
+                <w:szCs w:val="22"/>
+                <w:lang w:val="fr-CA"/>
+              </w:rPr>
+              <w:t xml:space="preserve"> item with </w:t>
+            </w:r>
+            <w:r>
+              <w:rPr>
+                <w:rFonts w:asciiTheme="minorHAnsi" w:hAnsiTheme="minorHAnsi" w:cs="Arial"/>
+                <w:sz w:val="22"/>
+                <w:szCs w:val="22"/>
+                <w:lang w:val="fr-CA"/>
+              </w:rPr>
+              <w:t>content and status</w:t>
+            </w:r>
             <w:r>
               <w:rPr>
                 <w:rFonts w:asciiTheme="minorHAnsi" w:hAnsiTheme="minorHAnsi" w:cs="Arial"/>
@@ -2415,47 +1751,49 @@
                 <w:szCs w:val="22"/>
                 <w:lang w:val="fr-CA"/>
               </w:rPr>
-              <w:t xml:space="preserve"> </w:t>
-            </w:r>
-            <w:proofErr w:type="spellStart"/>
-            <w:r>
-              <w:rPr>
-                <w:rFonts w:asciiTheme="minorHAnsi" w:hAnsiTheme="minorHAnsi" w:cs="Arial"/>
-                <w:sz w:val="22"/>
-                <w:szCs w:val="22"/>
-                <w:lang w:val="fr-CA"/>
-              </w:rPr>
-              <w:t>todolists</w:t>
-            </w:r>
-            <w:proofErr w:type="spellEnd"/>
-            <w:r>
-              <w:rPr>
-                <w:rFonts w:asciiTheme="minorHAnsi" w:hAnsiTheme="minorHAnsi" w:cs="Arial"/>
-                <w:sz w:val="22"/>
-                <w:szCs w:val="22"/>
-                <w:lang w:val="fr-CA"/>
-              </w:rPr>
-              <w:t xml:space="preserve"> </w:t>
-            </w:r>
-            <w:proofErr w:type="spellStart"/>
-            <w:r>
-              <w:rPr>
-                <w:rFonts w:asciiTheme="minorHAnsi" w:hAnsiTheme="minorHAnsi" w:cs="Arial"/>
-                <w:sz w:val="22"/>
-                <w:szCs w:val="22"/>
-                <w:lang w:val="fr-CA"/>
-              </w:rPr>
-              <w:t>with</w:t>
-            </w:r>
-            <w:proofErr w:type="spellEnd"/>
-            <w:r>
-              <w:rPr>
-                <w:rFonts w:asciiTheme="minorHAnsi" w:hAnsiTheme="minorHAnsi" w:cs="Arial"/>
-                <w:sz w:val="22"/>
-                <w:szCs w:val="22"/>
-                <w:lang w:val="fr-CA"/>
-              </w:rPr>
-              <w:t xml:space="preserve"> id of : id</w:t>
+              <w:t xml:space="preserve"> todolists with id of : id</w:t>
+            </w:r>
+            <w:r>
+              <w:rPr>
+                <w:rFonts w:asciiTheme="minorHAnsi" w:hAnsiTheme="minorHAnsi" w:cs="Arial"/>
+                <w:sz w:val="22"/>
+                <w:szCs w:val="22"/>
+                <w:lang w:val="fr-CA"/>
+              </w:rPr>
+              <w:br/>
+            </w:r>
+            <w:r>
+              <w:rPr>
+                <w:rFonts w:asciiTheme="minorHAnsi" w:hAnsiTheme="minorHAnsi" w:cs="Arial"/>
+                <w:color w:val="548DD4" w:themeColor="text2" w:themeTint="99"/>
+                <w:sz w:val="22"/>
+                <w:szCs w:val="22"/>
+                <w:lang w:val="fr-CA"/>
+              </w:rPr>
+              <w:lastRenderedPageBreak/>
+              <w:t>id = id of todolist</w:t>
+            </w:r>
+            <w:r>
+              <w:rPr>
+                <w:rFonts w:asciiTheme="minorHAnsi" w:hAnsiTheme="minorHAnsi" w:cs="Arial"/>
+                <w:color w:val="548DD4" w:themeColor="text2" w:themeTint="99"/>
+                <w:sz w:val="22"/>
+                <w:szCs w:val="22"/>
+                <w:lang w:val="fr-CA"/>
+              </w:rPr>
+              <w:br/>
+              <w:t>status = item status</w:t>
+            </w:r>
+            <w:r>
+              <w:rPr>
+                <w:rFonts w:asciiTheme="minorHAnsi" w:hAnsiTheme="minorHAnsi" w:cs="Arial"/>
+                <w:color w:val="548DD4" w:themeColor="text2" w:themeTint="99"/>
+                <w:sz w:val="22"/>
+                <w:szCs w:val="22"/>
+                <w:lang w:val="fr-CA"/>
+              </w:rPr>
+              <w:br/>
+              <w:t>content = item content</w:t>
             </w:r>
           </w:p>
         </w:tc>
@@ -2487,7 +1825,6 @@
               <w:lastRenderedPageBreak/>
               <w:t>/api/</w:t>
             </w:r>
-            <w:proofErr w:type="spellStart"/>
             <w:r>
               <w:rPr>
                 <w:rFonts w:asciiTheme="minorHAnsi" w:hAnsiTheme="minorHAnsi" w:cs="Arial"/>
@@ -2497,38 +1834,24 @@
               </w:rPr>
               <w:t>todolists</w:t>
             </w:r>
-            <w:proofErr w:type="spellEnd"/>
-            <w:proofErr w:type="gramStart"/>
-            <w:r>
-              <w:rPr>
-                <w:rFonts w:asciiTheme="minorHAnsi" w:hAnsiTheme="minorHAnsi" w:cs="Arial"/>
-                <w:sz w:val="22"/>
-                <w:szCs w:val="22"/>
-                <w:lang w:val="fr-CA"/>
-              </w:rPr>
-              <w:t>/:</w:t>
-            </w:r>
-            <w:proofErr w:type="gramEnd"/>
-            <w:r>
-              <w:rPr>
-                <w:rFonts w:asciiTheme="minorHAnsi" w:hAnsiTheme="minorHAnsi" w:cs="Arial"/>
-                <w:sz w:val="22"/>
-                <w:szCs w:val="22"/>
-                <w:lang w:val="fr-CA"/>
-              </w:rPr>
-              <w:t>id/items/:</w:t>
-            </w:r>
-            <w:proofErr w:type="spellStart"/>
-            <w:r>
-              <w:rPr>
-                <w:rFonts w:asciiTheme="minorHAnsi" w:hAnsiTheme="minorHAnsi" w:cs="Arial"/>
-                <w:sz w:val="22"/>
-                <w:szCs w:val="22"/>
-                <w:lang w:val="fr-CA"/>
-              </w:rPr>
-              <w:t>iid</w:t>
-            </w:r>
-            <w:proofErr w:type="spellEnd"/>
+            <w:r>
+              <w:rPr>
+                <w:rFonts w:asciiTheme="minorHAnsi" w:hAnsiTheme="minorHAnsi" w:cs="Arial"/>
+                <w:sz w:val="22"/>
+                <w:szCs w:val="22"/>
+                <w:lang w:val="fr-CA"/>
+              </w:rPr>
+              <w:t>/</w:t>
+            </w:r>
+            <w:r>
+              <w:rPr>
+                <w:rFonts w:asciiTheme="minorHAnsi" w:hAnsiTheme="minorHAnsi" w:cs="Arial"/>
+                <w:sz w:val="22"/>
+                <w:szCs w:val="22"/>
+                <w:lang w:val="fr-CA"/>
+              </w:rPr>
+              <w:t>id/items/:iid</w:t>
+            </w:r>
           </w:p>
           <w:p>
             <w:pPr>
@@ -2578,25 +1901,14 @@
                 <w:lang w:val="fr-CA"/>
               </w:rPr>
             </w:pPr>
-            <w:proofErr w:type="spellStart"/>
-            <w:r>
-              <w:rPr>
-                <w:rFonts w:asciiTheme="minorHAnsi" w:hAnsiTheme="minorHAnsi" w:cs="Arial"/>
-                <w:sz w:val="22"/>
-                <w:szCs w:val="22"/>
-                <w:lang w:val="fr-CA"/>
-              </w:rPr>
-              <w:t>Json</w:t>
-            </w:r>
-            <w:proofErr w:type="spellEnd"/>
-            <w:r>
-              <w:rPr>
-                <w:rFonts w:asciiTheme="minorHAnsi" w:hAnsiTheme="minorHAnsi" w:cs="Arial"/>
-                <w:sz w:val="22"/>
-                <w:szCs w:val="22"/>
-                <w:lang w:val="fr-CA"/>
-              </w:rPr>
-              <w:t xml:space="preserve"> format :</w:t>
+            <w:r>
+              <w:rPr>
+                <w:rFonts w:asciiTheme="minorHAnsi" w:hAnsiTheme="minorHAnsi" w:cs="Arial"/>
+                <w:sz w:val="22"/>
+                <w:szCs w:val="22"/>
+                <w:lang w:val="fr-CA"/>
+              </w:rPr>
+              <w:t>Json format :</w:t>
             </w:r>
             <w:r>
               <w:rPr>
@@ -2606,47 +1918,7 @@
                 <w:lang w:val="fr-CA"/>
               </w:rPr>
               <w:br/>
-              <w:t>(</w:t>
-            </w:r>
-            <w:proofErr w:type="spellStart"/>
-            <w:r>
-              <w:rPr>
-                <w:rFonts w:asciiTheme="minorHAnsi" w:hAnsiTheme="minorHAnsi" w:cs="Arial"/>
-                <w:sz w:val="22"/>
-                <w:szCs w:val="22"/>
-                <w:lang w:val="fr-CA"/>
-              </w:rPr>
-              <w:t>status</w:t>
-            </w:r>
-            <w:proofErr w:type="spellEnd"/>
-            <w:r>
-              <w:rPr>
-                <w:rFonts w:asciiTheme="minorHAnsi" w:hAnsiTheme="minorHAnsi" w:cs="Arial"/>
-                <w:sz w:val="22"/>
-                <w:szCs w:val="22"/>
-                <w:lang w:val="fr-CA"/>
-              </w:rPr>
-              <w:t xml:space="preserve">, </w:t>
-            </w:r>
-            <w:proofErr w:type="spellStart"/>
-            <w:r>
-              <w:rPr>
-                <w:rFonts w:asciiTheme="minorHAnsi" w:hAnsiTheme="minorHAnsi" w:cs="Arial"/>
-                <w:sz w:val="22"/>
-                <w:szCs w:val="22"/>
-                <w:lang w:val="fr-CA"/>
-              </w:rPr>
-              <w:t>status_message</w:t>
-            </w:r>
-            <w:proofErr w:type="spellEnd"/>
-            <w:r>
-              <w:rPr>
-                <w:rFonts w:asciiTheme="minorHAnsi" w:hAnsiTheme="minorHAnsi" w:cs="Arial"/>
-                <w:sz w:val="22"/>
-                <w:szCs w:val="22"/>
-                <w:lang w:val="fr-CA"/>
-              </w:rPr>
-              <w:t>, data)</w:t>
+              <w:t>(status, status_message, data)</w:t>
             </w:r>
             <w:r>
               <w:rPr>
@@ -2672,126 +1944,77 @@
                 <w:lang w:val="fr-CA"/>
               </w:rPr>
             </w:pPr>
-            <w:proofErr w:type="spellStart"/>
-            <w:r>
-              <w:rPr>
-                <w:rFonts w:asciiTheme="minorHAnsi" w:hAnsiTheme="minorHAnsi" w:cs="Arial"/>
-                <w:sz w:val="22"/>
-                <w:szCs w:val="22"/>
-                <w:lang w:val="fr-CA"/>
-              </w:rPr>
-              <w:t>Delete</w:t>
-            </w:r>
-            <w:proofErr w:type="spellEnd"/>
-            <w:r>
-              <w:rPr>
-                <w:rFonts w:asciiTheme="minorHAnsi" w:hAnsiTheme="minorHAnsi" w:cs="Arial"/>
-                <w:sz w:val="22"/>
-                <w:szCs w:val="22"/>
-                <w:lang w:val="fr-CA"/>
-              </w:rPr>
-              <w:t xml:space="preserve"> item </w:t>
-            </w:r>
-            <w:proofErr w:type="spellStart"/>
-            <w:r>
-              <w:rPr>
-                <w:rFonts w:asciiTheme="minorHAnsi" w:hAnsiTheme="minorHAnsi" w:cs="Arial"/>
-                <w:sz w:val="22"/>
-                <w:szCs w:val="22"/>
-                <w:lang w:val="fr-CA"/>
-              </w:rPr>
-              <w:t>with</w:t>
-            </w:r>
-            <w:proofErr w:type="spellEnd"/>
-            <w:r>
-              <w:rPr>
-                <w:rFonts w:asciiTheme="minorHAnsi" w:hAnsiTheme="minorHAnsi" w:cs="Arial"/>
-                <w:sz w:val="22"/>
-                <w:szCs w:val="22"/>
-                <w:lang w:val="fr-CA"/>
-              </w:rPr>
-              <w:t xml:space="preserve"> </w:t>
-            </w:r>
-            <w:proofErr w:type="spellStart"/>
-            <w:r>
-              <w:rPr>
-                <w:rFonts w:asciiTheme="minorHAnsi" w:hAnsiTheme="minorHAnsi" w:cs="Arial"/>
+            <w:r>
+              <w:rPr>
+                <w:rFonts w:asciiTheme="minorHAnsi" w:hAnsiTheme="minorHAnsi" w:cs="Arial"/>
+                <w:sz w:val="22"/>
+                <w:szCs w:val="22"/>
+                <w:lang w:val="fr-CA"/>
+              </w:rPr>
+              <w:t>Delete item with iid of : iid for the todolists with id of : id</w:t>
+            </w:r>
+          </w:p>
+          <w:p>
+            <w:pPr>
+              <w:rPr>
+                <w:rFonts w:asciiTheme="minorHAnsi" w:hAnsiTheme="minorHAnsi" w:cs="Arial"/>
+                <w:sz w:val="22"/>
+                <w:szCs w:val="22"/>
+                <w:lang w:val="fr-CA"/>
+              </w:rPr>
+            </w:pPr>
+            <w:r>
+              <w:rPr>
+                <w:rFonts w:asciiTheme="minorHAnsi" w:hAnsiTheme="minorHAnsi" w:cs="Arial"/>
+                <w:color w:val="548DD4" w:themeColor="text2" w:themeTint="99"/>
+                <w:sz w:val="22"/>
+                <w:szCs w:val="22"/>
+                <w:lang w:val="fr-CA"/>
+              </w:rPr>
+              <w:t>id = id of todolist</w:t>
+            </w:r>
+            <w:r>
+              <w:rPr>
+                <w:rFonts w:asciiTheme="minorHAnsi" w:hAnsiTheme="minorHAnsi" w:cs="Arial"/>
+                <w:color w:val="548DD4" w:themeColor="text2" w:themeTint="99"/>
+                <w:sz w:val="22"/>
+                <w:szCs w:val="22"/>
+                <w:lang w:val="fr-CA"/>
+              </w:rPr>
+              <w:br/>
+            </w:r>
+            <w:r>
+              <w:rPr>
+                <w:rFonts w:asciiTheme="minorHAnsi" w:hAnsiTheme="minorHAnsi" w:cs="Arial"/>
+                <w:color w:val="548DD4" w:themeColor="text2" w:themeTint="99"/>
                 <w:sz w:val="22"/>
                 <w:szCs w:val="22"/>
                 <w:lang w:val="fr-CA"/>
               </w:rPr>
               <w:t>iid</w:t>
             </w:r>
-            <w:proofErr w:type="spellEnd"/>
-            <w:r>
-              <w:rPr>
-                <w:rFonts w:asciiTheme="minorHAnsi" w:hAnsiTheme="minorHAnsi" w:cs="Arial"/>
-                <w:sz w:val="22"/>
-                <w:szCs w:val="22"/>
-                <w:lang w:val="fr-CA"/>
-              </w:rPr>
-              <w:t xml:space="preserve"> of : </w:t>
-            </w:r>
-            <w:proofErr w:type="spellStart"/>
-            <w:r>
-              <w:rPr>
-                <w:rFonts w:asciiTheme="minorHAnsi" w:hAnsiTheme="minorHAnsi" w:cs="Arial"/>
-                <w:sz w:val="22"/>
-                <w:szCs w:val="22"/>
-                <w:lang w:val="fr-CA"/>
-              </w:rPr>
-              <w:t>iid</w:t>
-            </w:r>
-            <w:proofErr w:type="spellEnd"/>
-            <w:r>
-              <w:rPr>
-                <w:rFonts w:asciiTheme="minorHAnsi" w:hAnsiTheme="minorHAnsi" w:cs="Arial"/>
-                <w:sz w:val="22"/>
-                <w:szCs w:val="22"/>
-                <w:lang w:val="fr-CA"/>
-              </w:rPr>
-              <w:t xml:space="preserve"> for the </w:t>
-            </w:r>
-            <w:proofErr w:type="spellStart"/>
-            <w:r>
-              <w:rPr>
-                <w:rFonts w:asciiTheme="minorHAnsi" w:hAnsiTheme="minorHAnsi" w:cs="Arial"/>
-                <w:sz w:val="22"/>
-                <w:szCs w:val="22"/>
-                <w:lang w:val="fr-CA"/>
-              </w:rPr>
-              <w:t>todolists</w:t>
-            </w:r>
-            <w:proofErr w:type="spellEnd"/>
-            <w:r>
-              <w:rPr>
-                <w:rFonts w:asciiTheme="minorHAnsi" w:hAnsiTheme="minorHAnsi" w:cs="Arial"/>
-                <w:sz w:val="22"/>
-                <w:szCs w:val="22"/>
-                <w:lang w:val="fr-CA"/>
-              </w:rPr>
-              <w:t xml:space="preserve"> </w:t>
-            </w:r>
-            <w:proofErr w:type="spellStart"/>
-            <w:r>
-              <w:rPr>
-                <w:rFonts w:asciiTheme="minorHAnsi" w:hAnsiTheme="minorHAnsi" w:cs="Arial"/>
-                <w:sz w:val="22"/>
-                <w:szCs w:val="22"/>
-                <w:lang w:val="fr-CA"/>
-              </w:rPr>
-              <w:t>with</w:t>
-            </w:r>
-            <w:proofErr w:type="spellEnd"/>
-            <w:r>
-              <w:rPr>
-                <w:rFonts w:asciiTheme="minorHAnsi" w:hAnsiTheme="minorHAnsi" w:cs="Arial"/>
-                <w:sz w:val="22"/>
-                <w:szCs w:val="22"/>
-                <w:lang w:val="fr-CA"/>
-              </w:rPr>
-              <w:t xml:space="preserve"> id of : id</w:t>
-            </w:r>
+            <w:r>
+              <w:rPr>
+                <w:rFonts w:asciiTheme="minorHAnsi" w:hAnsiTheme="minorHAnsi" w:cs="Arial"/>
+                <w:color w:val="548DD4" w:themeColor="text2" w:themeTint="99"/>
+                <w:sz w:val="22"/>
+                <w:szCs w:val="22"/>
+                <w:lang w:val="fr-CA"/>
+              </w:rPr>
+              <w:t xml:space="preserve"> = </w:t>
+            </w:r>
+            <w:r>
+              <w:rPr>
+                <w:rFonts w:asciiTheme="minorHAnsi" w:hAnsiTheme="minorHAnsi" w:cs="Arial"/>
+                <w:color w:val="548DD4" w:themeColor="text2" w:themeTint="99"/>
+                <w:sz w:val="22"/>
+                <w:szCs w:val="22"/>
+                <w:lang w:val="fr-CA"/>
+              </w:rPr>
+              <w:t>id of item</w:t>
+            </w:r>
+            <w:bookmarkStart w:id="1" w:name="_GoBack"/>
+            <w:bookmarkEnd w:id="1"/>
           </w:p>
         </w:tc>
       </w:tr>
@@ -2816,23 +2039,7 @@
           <w:rFonts w:asciiTheme="minorHAnsi" w:hAnsiTheme="minorHAnsi"/>
           <w:lang w:val="fr-CA"/>
         </w:rPr>
-        <w:t>Ex de commande </w:t>
-      </w:r>
-      <w:proofErr w:type="spellStart"/>
-      <w:r>
-        <w:rPr>
-          <w:rFonts w:asciiTheme="minorHAnsi" w:hAnsiTheme="minorHAnsi"/>
-          <w:lang w:val="fr-CA"/>
-        </w:rPr>
-        <w:t>cURL</w:t>
-      </w:r>
-      <w:proofErr w:type="spellEnd"/>
-      <w:r>
-        <w:rPr>
-          <w:rFonts w:asciiTheme="minorHAnsi" w:hAnsiTheme="minorHAnsi"/>
-          <w:lang w:val="fr-CA"/>
-        </w:rPr>
-        <w:t> :</w:t>
+        <w:t>Ex de commande cURL :</w:t>
       </w:r>
     </w:p>
     <w:p>
@@ -2859,7 +2066,6 @@
         </w:rPr>
         <w:t xml:space="preserve">&gt; </w:t>
       </w:r>
-      <w:proofErr w:type="spellStart"/>
       <w:r>
         <w:rPr>
           <w:rFonts w:asciiTheme="minorHAnsi" w:hAnsiTheme="minorHAnsi"/>
@@ -2867,49 +2073,8 @@
           <w:sz w:val="22"/>
           <w:szCs w:val="22"/>
         </w:rPr>
-        <w:t>curl</w:t>
+        <w:t>curl -X PUT ‘http://localhost:8888/api/todolists/:60/items/:faire%20les%20courses:defauts'/ -H 'Authorization:</w:t>
       </w:r>
-      <w:proofErr w:type="spellEnd"/>
-      <w:r>
-        <w:rPr>
-          <w:rFonts w:asciiTheme="minorHAnsi" w:hAnsiTheme="minorHAnsi"/>
-          <w:color w:val="4F81BD" w:themeColor="accent1"/>
-          <w:sz w:val="22"/>
-          <w:szCs w:val="22"/>
-        </w:rPr>
-        <w:t xml:space="preserve"> -X PUT ‘</w:t>
-      </w:r>
-      <w:r>
-        <w:rPr>
-          <w:rFonts w:asciiTheme="minorHAnsi" w:hAnsiTheme="minorHAnsi"/>
-          <w:color w:val="4F81BD" w:themeColor="accent1"/>
-          <w:sz w:val="22"/>
-          <w:szCs w:val="22"/>
-        </w:rPr>
-        <w:t>http://localhost:8888/api/todolists/:60/items/:faire%20les%20courses:defauts'/ -H '</w:t>
-      </w:r>
-      <w:proofErr w:type="spellStart"/>
-      <w:proofErr w:type="gramStart"/>
-      <w:r>
-        <w:rPr>
-          <w:rFonts w:asciiTheme="minorHAnsi" w:hAnsiTheme="minorHAnsi"/>
-          <w:color w:val="4F81BD" w:themeColor="accent1"/>
-          <w:sz w:val="22"/>
-          <w:szCs w:val="22"/>
-        </w:rPr>
-        <w:t>Authorization</w:t>
-      </w:r>
-      <w:proofErr w:type="spellEnd"/>
-      <w:r>
-        <w:rPr>
-          <w:rFonts w:asciiTheme="minorHAnsi" w:hAnsiTheme="minorHAnsi"/>
-          <w:color w:val="4F81BD" w:themeColor="accent1"/>
-          <w:sz w:val="22"/>
-          <w:szCs w:val="22"/>
-        </w:rPr>
-        <w:t>:</w:t>
-      </w:r>
-      <w:proofErr w:type="gramEnd"/>
       <w:r>
         <w:rPr>
           <w:rFonts w:asciiTheme="minorHAnsi" w:hAnsiTheme="minorHAnsi"/>
@@ -2973,117 +2138,7 @@
           <w:szCs w:val="20"/>
           <w:lang w:eastAsia="fr-CA"/>
         </w:rPr>
-        <w:t>{"status</w:t>
-      </w:r>
-      <w:proofErr w:type="gramStart"/>
-      <w:r>
-        <w:rPr>
-          <w:rFonts w:ascii="Monaco" w:hAnsi="Monaco" w:cs="Monaco"/>
-          <w:color w:val="000000" w:themeColor="text1"/>
-          <w:sz w:val="20"/>
-          <w:szCs w:val="20"/>
-          <w:lang w:eastAsia="fr-CA"/>
-        </w:rPr>
-        <w:t>":</w:t>
-      </w:r>
-      <w:proofErr w:type="gramEnd"/>
-      <w:r>
-        <w:rPr>
-          <w:rFonts w:ascii="Monaco" w:hAnsi="Monaco" w:cs="Monaco"/>
-          <w:color w:val="000000" w:themeColor="text1"/>
-          <w:sz w:val="20"/>
-          <w:szCs w:val="20"/>
-          <w:lang w:eastAsia="fr-CA"/>
-        </w:rPr>
-        <w:t xml:space="preserve">200,"status_message":"Item </w:t>
-      </w:r>
-      <w:proofErr w:type="spellStart"/>
-      <w:r>
-        <w:rPr>
-          <w:rFonts w:ascii="Monaco" w:hAnsi="Monaco" w:cs="Monaco"/>
-          <w:color w:val="000000" w:themeColor="text1"/>
-          <w:sz w:val="20"/>
-          <w:szCs w:val="20"/>
-          <w:lang w:eastAsia="fr-CA"/>
-        </w:rPr>
-        <w:t>status</w:t>
-      </w:r>
-      <w:proofErr w:type="spellEnd"/>
-      <w:r>
-        <w:rPr>
-          <w:rFonts w:ascii="Monaco" w:hAnsi="Monaco" w:cs="Monaco"/>
-          <w:color w:val="000000" w:themeColor="text1"/>
-          <w:sz w:val="20"/>
-          <w:szCs w:val="20"/>
-          <w:lang w:eastAsia="fr-CA"/>
-        </w:rPr>
-        <w:t xml:space="preserve"> </w:t>
-      </w:r>
-      <w:proofErr w:type="spellStart"/>
-      <w:r>
-        <w:rPr>
-          <w:rFonts w:ascii="Monaco" w:hAnsi="Monaco" w:cs="Monaco"/>
-          <w:color w:val="000000" w:themeColor="text1"/>
-          <w:sz w:val="20"/>
-          <w:szCs w:val="20"/>
-          <w:lang w:eastAsia="fr-CA"/>
-        </w:rPr>
-        <w:t>was</w:t>
-      </w:r>
-      <w:proofErr w:type="spellEnd"/>
-      <w:r>
-        <w:rPr>
-          <w:rFonts w:ascii="Monaco" w:hAnsi="Monaco" w:cs="Monaco"/>
-          <w:color w:val="000000" w:themeColor="text1"/>
-          <w:sz w:val="20"/>
-          <w:szCs w:val="20"/>
-          <w:lang w:eastAsia="fr-CA"/>
-        </w:rPr>
-        <w:t xml:space="preserve"> </w:t>
-      </w:r>
-      <w:proofErr w:type="spellStart"/>
-      <w:r>
-        <w:rPr>
-          <w:rFonts w:ascii="Monaco" w:hAnsi="Monaco" w:cs="Monaco"/>
-          <w:color w:val="000000" w:themeColor="text1"/>
-          <w:sz w:val="20"/>
-          <w:szCs w:val="20"/>
-          <w:lang w:eastAsia="fr-CA"/>
-        </w:rPr>
-        <w:t>modified</w:t>
-      </w:r>
-      <w:proofErr w:type="spellEnd"/>
-      <w:r>
-        <w:rPr>
-          <w:rFonts w:ascii="Monaco" w:hAnsi="Monaco" w:cs="Monaco"/>
-          <w:color w:val="000000" w:themeColor="text1"/>
-          <w:sz w:val="20"/>
-          <w:szCs w:val="20"/>
-          <w:lang w:eastAsia="fr-CA"/>
-        </w:rPr>
-        <w:t xml:space="preserve"> </w:t>
-      </w:r>
-      <w:proofErr w:type="spellStart"/>
-      <w:r>
-        <w:rPr>
-          <w:rFonts w:ascii="Monaco" w:hAnsi="Monaco" w:cs="Monaco"/>
-          <w:color w:val="000000" w:themeColor="text1"/>
-          <w:sz w:val="20"/>
-          <w:szCs w:val="20"/>
-          <w:lang w:eastAsia="fr-CA"/>
-        </w:rPr>
-        <w:t>successfully</w:t>
-      </w:r>
-      <w:proofErr w:type="spellEnd"/>
-      <w:r>
-        <w:rPr>
-          <w:rFonts w:ascii="Monaco" w:hAnsi="Monaco" w:cs="Monaco"/>
-          <w:color w:val="000000" w:themeColor="text1"/>
-          <w:sz w:val="20"/>
-          <w:szCs w:val="20"/>
-          <w:lang w:eastAsia="fr-CA"/>
-        </w:rPr>
-        <w:t>","data":{"id":"126","content":"</w:t>
+        <w:t>{"status":200,"status_message":"Item status was modified successfully","data":{"id":"126","content":"</w:t>
       </w:r>
       <w:r>
         <w:rPr>
@@ -3158,7 +2213,6 @@
                 <w:b/>
               </w:rPr>
             </w:pPr>
-            <w:proofErr w:type="spellStart"/>
             <w:r>
               <w:rPr>
                 <w:rFonts w:asciiTheme="minorHAnsi" w:hAnsiTheme="minorHAnsi" w:cs="Arial"/>
@@ -3166,7 +2220,6 @@
               </w:rPr>
               <w:t>Status</w:t>
             </w:r>
-            <w:proofErr w:type="spellEnd"/>
           </w:p>
         </w:tc>
       </w:tr>
@@ -3212,7 +2265,6 @@
                 <w:color w:val="000000"/>
               </w:rPr>
             </w:pPr>
-            <w:proofErr w:type="spellStart"/>
             <w:r>
               <w:rPr>
                 <w:rFonts w:asciiTheme="minorHAnsi" w:hAnsiTheme="minorHAnsi" w:cs="Arial"/>
@@ -3220,7 +2272,6 @@
               </w:rPr>
               <w:t>done</w:t>
             </w:r>
-            <w:proofErr w:type="spellEnd"/>
           </w:p>
         </w:tc>
       </w:tr>
@@ -3235,11 +2286,9 @@
           <w:sz w:val="28"/>
         </w:rPr>
       </w:pPr>
-      <w:bookmarkStart w:id="1" w:name="_Toc207106803"/>
-      <w:bookmarkStart w:id="2" w:name="_GoBack"/>
-      <w:bookmarkEnd w:id="2"/>
+      <w:bookmarkStart w:id="2" w:name="_Toc207106803"/>
     </w:p>
-    <w:bookmarkEnd w:id="1"/>
+    <w:bookmarkEnd w:id="2"/>
     <w:p>
       <w:pPr>
         <w:rPr>

</xml_diff>